<commit_message>
Add cover letter: Sudhakar Chundu CoverLetter PayPal
</commit_message>
<xml_diff>
--- a/assets/resume/Sudhakar_Chundu_CoverLetter_PayPal.docx
+++ b/assets/resume/Sudhakar_Chundu_CoverLetter_PayPal.docx
@@ -4,86 +4,63 @@
   <w:body>
     <w:p>
       <w:pPr>
-        <w:spacing w:after="0"/>
-        <w:jc w:val="left"/>
-      </w:pPr>
-      <w:r>
-        <w:rPr>
+        <w:spacing w:after="40"/>
+        <w:jc w:val="center"/>
+      </w:pPr>
+      <w:r>
+        <w:rPr>
+          <w:rFonts w:ascii="Arial" w:cs="Arial" w:eastAsia="Arial" w:hAnsi="Arial"/>
           <w:b/>
           <w:bCs/>
-          <w:sz w:val="28"/>
-          <w:szCs w:val="28"/>
+          <w:sz w:val="32"/>
+          <w:szCs w:val="32"/>
         </w:rPr>
         <w:t xml:space="preserve">Sudhakar Chundu</w:t>
       </w:r>
     </w:p>
     <w:p>
       <w:pPr>
-        <w:spacing w:after="0"/>
-      </w:pPr>
-      <w:r>
-        <w:rPr>
+        <w:spacing w:after="40"/>
+        <w:jc w:val="center"/>
+      </w:pPr>
+      <w:r>
+        <w:rPr>
+          <w:rFonts w:ascii="Arial" w:cs="Arial" w:eastAsia="Arial" w:hAnsi="Arial"/>
           <w:sz w:val="22"/>
           <w:szCs w:val="22"/>
         </w:rPr>
-        <w:t xml:space="preserve">San Jose, CA | (513) 666-0099</w:t>
-      </w:r>
-    </w:p>
-    <w:p>
-      <w:pPr>
-        <w:spacing w:after="0"/>
-      </w:pPr>
-      <w:r>
-        <w:rPr>
+        <w:t xml:space="preserve">San Jose, CA | (513) 666-0099 | chundubabu@gmail.com</w:t>
+      </w:r>
+    </w:p>
+    <w:p>
+      <w:pPr>
+        <w:spacing w:after="300"/>
+        <w:jc w:val="center"/>
+      </w:pPr>
+      <w:r>
+        <w:rPr>
+          <w:rFonts w:ascii="Arial" w:cs="Arial" w:eastAsia="Arial" w:hAnsi="Arial"/>
           <w:sz w:val="22"/>
           <w:szCs w:val="22"/>
         </w:rPr>
-        <w:t xml:space="preserve">chundubabu@gmail.com</w:t>
-      </w:r>
-    </w:p>
-    <w:p>
-      <w:pPr>
-        <w:spacing w:after="360"/>
-      </w:pPr>
-      <w:r>
-        <w:rPr>
-          <w:color w:val="0563C1"/>
-          <w:sz w:val="22"/>
-          <w:szCs w:val="22"/>
-        </w:rPr>
-        <w:t xml:space="preserve">linkedin.com/in/schundu</w:t>
-      </w:r>
-      <w:r>
-        <w:rPr>
-          <w:sz w:val="22"/>
-          <w:szCs w:val="22"/>
-        </w:rPr>
-        <w:t xml:space="preserve"> | </w:t>
-      </w:r>
-      <w:r>
-        <w:rPr>
-          <w:color w:val="0563C1"/>
-          <w:sz w:val="22"/>
-          <w:szCs w:val="22"/>
-        </w:rPr>
-        <w:t xml:space="preserve">sudhakarchundu.org</w:t>
-      </w:r>
-    </w:p>
-    <w:p>
-      <w:pPr>
-        <w:spacing w:after="360"/>
-      </w:pPr>
-      <w:r>
-        <w:rPr>
-          <w:sz w:val="24"/>
-          <w:szCs w:val="24"/>
-        </w:rPr>
-        <w:t xml:space="preserve">January 7, 2026</w:t>
-      </w:r>
-    </w:p>
-    <w:p>
-      <w:pPr>
-        <w:spacing w:after="0"/>
+        <w:t xml:space="preserve">linkedin.com/in/schundu | sudhakarchundu.org</w:t>
+      </w:r>
+    </w:p>
+    <w:p>
+      <w:pPr>
+        <w:spacing w:after="300"/>
+      </w:pPr>
+      <w:r>
+        <w:rPr>
+          <w:sz w:val="24"/>
+          <w:szCs w:val="24"/>
+        </w:rPr>
+        <w:t xml:space="preserve">January 8, 2026</w:t>
+      </w:r>
+    </w:p>
+    <w:p>
+      <w:pPr>
+        <w:spacing w:after="40"/>
       </w:pPr>
       <w:r>
         <w:rPr>
@@ -95,7 +72,7 @@
     </w:p>
     <w:p>
       <w:pPr>
-        <w:spacing w:after="0"/>
+        <w:spacing w:after="40"/>
       </w:pPr>
       <w:r>
         <w:rPr>
@@ -107,7 +84,7 @@
     </w:p>
     <w:p>
       <w:pPr>
-        <w:spacing w:after="360"/>
+        <w:spacing w:after="300"/>
       </w:pPr>
       <w:r>
         <w:rPr>
@@ -119,7 +96,7 @@
     </w:p>
     <w:p>
       <w:pPr>
-        <w:spacing w:after="360"/>
+        <w:spacing w:after="300"/>
       </w:pPr>
       <w:r>
         <w:rPr>
@@ -128,12 +105,12 @@
           <w:sz w:val="24"/>
           <w:szCs w:val="24"/>
         </w:rPr>
-        <w:t xml:space="preserve">Re: Staff Engineer – Cloud Engineering (Requisition ID: R0131509)</w:t>
-      </w:r>
-    </w:p>
-    <w:p>
-      <w:pPr>
-        <w:spacing w:after="240"/>
+        <w:t xml:space="preserve">Re: Sr. Staff Software Engineer – Cloud Engineering (Requisition ID: R0128047)</w:t>
+      </w:r>
+    </w:p>
+    <w:p>
+      <w:pPr>
+        <w:spacing w:after="200"/>
       </w:pPr>
       <w:r>
         <w:rPr>
@@ -145,55 +122,55 @@
     </w:p>
     <w:p>
       <w:pPr>
-        <w:spacing w:after="240"/>
-      </w:pPr>
-      <w:r>
-        <w:rPr>
-          <w:sz w:val="24"/>
-          <w:szCs w:val="24"/>
-        </w:rPr>
-        <w:t xml:space="preserve">I am excited to apply for the Staff Engineer position on Venmo's Cloud Engineering team. With 18+ years of experience in cloud infrastructure, DevOps, and SRE—including extensive hands-on work with AWS, Kubernetes, and CI/CD automation—I bring a proven track record of designing and operating distributed systems at global scale. My experience leading cloud engineering initiatives for enterprise clients across multiple industries aligns closely with Venmo's mission to deliver seamless, reliable infrastructure for millions of users.</w:t>
-      </w:r>
-    </w:p>
-    <w:p>
-      <w:pPr>
-        <w:spacing w:after="240"/>
-      </w:pPr>
-      <w:r>
-        <w:rPr>
-          <w:sz w:val="24"/>
-          <w:szCs w:val="24"/>
-        </w:rPr>
-        <w:t xml:space="preserve">In my current role as Director of Platform Engineering at Trackonomy Systems, I built the infrastructure team from scratch and lead end-to-end cloud strategy across AWS, Azure, and OCI. I architected CI/CD pipelines for 100+ applications using ArgoCD, GitHub Actions, and Azure DevOps, enabling 50+ daily zero-downtime deployments. My team delivered $8M+ in annual cost savings—a 73% reduction in cloud spend—while maintaining 99.97% uptime. At Wipro, I created 50+ Terraform modules, implemented GitOps workflows that reduced deployment time by 80%, and managed secrets with HashiCorp Vault. I have deep experience building exactly what your team manages: secure CI/CD infrastructure, self-service secret management, containerized microservices on Kubernetes, and comprehensive DevSecOps tooling.</w:t>
-      </w:r>
-    </w:p>
-    <w:p>
-      <w:pPr>
-        <w:spacing w:after="240"/>
-      </w:pPr>
-      <w:r>
-        <w:rPr>
-          <w:sz w:val="24"/>
-          <w:szCs w:val="24"/>
-        </w:rPr>
-        <w:t xml:space="preserve">What excites me most about this role is the opportunity to lead major initiatives end-to-end while remaining hands-on. I thrive in environments where I can define designs, navigate complex stakeholder relationships, and be accountable for quality delivery. As a speaker at KubeCon, SREcon, and MLOps World, I am passionate about mentoring engineers and evangelizing emerging technologies. I have led compliance initiatives achieving SOC2, HIPAA, and FedRAMP certifications with zero critical findings, and implemented AIOps that reduced incidents by 65% and MTTR by 60%.</w:t>
-      </w:r>
-    </w:p>
-    <w:p>
-      <w:pPr>
-        <w:spacing w:after="240"/>
-      </w:pPr>
-      <w:r>
-        <w:rPr>
-          <w:sz w:val="24"/>
-          <w:szCs w:val="24"/>
-        </w:rPr>
-        <w:t xml:space="preserve">PayPal's commitment to innovation, inclusion, and collaboration resonates deeply with me. The complexity of operating a two-sided network at global scale—connecting hundreds of millions of merchants and consumers—presents exactly the kind of engineering challenges I find most rewarding. I am eager to contribute to Venmo's cloud infrastructure by bringing my expertise in automation, security, and operational excellence to ensure your systems remain reliable, scalable, and secure.</w:t>
-      </w:r>
-    </w:p>
-    <w:p>
-      <w:pPr>
-        <w:spacing w:after="240"/>
+        <w:spacing w:after="200"/>
+      </w:pPr>
+      <w:r>
+        <w:rPr>
+          <w:sz w:val="24"/>
+          <w:szCs w:val="24"/>
+        </w:rPr>
+        <w:t xml:space="preserve">I am excited to apply for the Sr. Staff Software Engineer position on Venmo's Cloud Engineering team. With 18+ years of experience in cloud infrastructure, DevOps, and SRE—including extensive hands-on work with AWS, Kubernetes, and CI/CD automation—I bring a proven track record of designing and operating distributed systems at global scale. My experience setting strategic direction for cloud engineering initiatives, making technical decisions that affect multiple teams, and mentoring engineers aligns directly with Venmo's need for a senior technical leader who can shape the next-generation infrastructure while remaining hands-on.</w:t>
+      </w:r>
+    </w:p>
+    <w:p>
+      <w:pPr>
+        <w:spacing w:after="200"/>
+      </w:pPr>
+      <w:r>
+        <w:rPr>
+          <w:sz w:val="24"/>
+          <w:szCs w:val="24"/>
+        </w:rPr>
+        <w:t xml:space="preserve">In my current role as Director of Platform Engineering at Trackonomy Systems, I built the infrastructure team from scratch and lead end-to-end cloud strategy across AWS, Azure, and OCI. I architected CI/CD infrastructure for 100+ applications using ArgoCD, GitHub Actions, and Azure DevOps, enabling 50+ daily zero-downtime deployments. My team delivered $8M+ in annual cost savings—a 73% reduction in cloud spend—while maintaining 99.97% uptime. At Wipro, I created 50+ Terraform modules, implemented GitOps workflows that reduced deployment time by 80%, and managed secrets with HashiCorp Vault. I have operated distributed applications 24x7x365 and have deep experience building exactly what your team manages: secure CI/CD infrastructure, self-service secret management, containerized microservices on Kubernetes, and comprehensive DevSecOps tooling with vulnerability scanning.</w:t>
+      </w:r>
+    </w:p>
+    <w:p>
+      <w:pPr>
+        <w:spacing w:after="200"/>
+      </w:pPr>
+      <w:r>
+        <w:rPr>
+          <w:sz w:val="24"/>
+          <w:szCs w:val="24"/>
+        </w:rPr>
+        <w:t xml:space="preserve">What excites me most about this role is the opportunity to set strategic direction for Venmo's infrastructure while leading major initiatives end-to-end. I thrive in environments where I can establish conventions and processes, navigate complex stakeholder relationships, and be accountable for quality delivery. As a speaker at KubeCon, SREcon, and MLOps World, I am passionate about spreading knowledge through documentation, working sessions, and mentoring engineers to elevate their technical and operational capabilities. I have led compliance initiatives achieving SOC2, HIPAA, and FedRAMP certifications with zero critical findings, implemented AIOps that reduced incidents by 65% and MTTR by 60%, and am proficient in Python, Go, Bash, and Java.</w:t>
+      </w:r>
+    </w:p>
+    <w:p>
+      <w:pPr>
+        <w:spacing w:after="200"/>
+      </w:pPr>
+      <w:r>
+        <w:rPr>
+          <w:sz w:val="24"/>
+          <w:szCs w:val="24"/>
+        </w:rPr>
+        <w:t xml:space="preserve">PayPal's commitment to innovation, inclusion, and collaboration resonates deeply with me. The complexity of operating a two-sided network at global scale—connecting hundreds of millions of merchants and consumers—presents exactly the kind of engineering challenges I find most rewarding. I am eager to contribute to Venmo's cloud infrastructure by partnering with product and engineering leadership to define strategies that ensure scalability, long-term reliability, and unparalleled efficiency. My expertise in automation, security, synthetic testing, and operational excellence will help ensure your systems remain reliable, scalable, and secure.</w:t>
+      </w:r>
+    </w:p>
+    <w:p>
+      <w:pPr>
+        <w:spacing w:after="200"/>
       </w:pPr>
       <w:r>
         <w:rPr>
@@ -205,7 +182,7 @@
     </w:p>
     <w:p>
       <w:pPr>
-        <w:spacing w:after="0"/>
+        <w:spacing w:after="40"/>
       </w:pPr>
       <w:r>
         <w:rPr>
@@ -217,7 +194,7 @@
     </w:p>
     <w:p>
       <w:pPr>
-        <w:spacing w:before="360"/>
+        <w:spacing w:before="200"/>
       </w:pPr>
       <w:r>
         <w:rPr>

</xml_diff>